<commit_message>
Estructuracion *instalacion express. *instalacion nodemon y creacion del script serve. *creacion de interface cliente con react. *intalacion mogoose. *creacion archivo server.js. *creacion archivo conexion.js.
</commit_message>
<xml_diff>
--- a/documentacion/Bitacora olimpiadas2022jj.docx
+++ b/documentacion/Bitacora olimpiadas2022jj.docx
@@ -208,25 +208,7 @@
           <w:szCs w:val="24"/>
           <w:lang w:val="es-ES"/>
         </w:rPr>
-        <w:t xml:space="preserve"> web elegimos </w:t>
-      </w:r>
-      <w:r>
-        <w:rPr>
-          <w:rFonts w:ascii="Arial" w:hAnsi="Arial" w:cs="Arial"/>
-          <w:sz w:val="24"/>
-          <w:szCs w:val="24"/>
-          <w:lang w:val="es-ES"/>
-        </w:rPr>
-        <w:t>provisoriamente</w:t>
-      </w:r>
-      <w:r>
-        <w:rPr>
-          <w:rFonts w:ascii="Arial" w:hAnsi="Arial" w:cs="Arial"/>
-          <w:sz w:val="24"/>
-          <w:szCs w:val="24"/>
-          <w:lang w:val="es-ES"/>
-        </w:rPr>
-        <w:t xml:space="preserve"> </w:t>
+        <w:t xml:space="preserve"> web elegimos provisoriamente </w:t>
       </w:r>
       <w:r>
         <w:rPr>
@@ -406,14 +388,44 @@
           <w:lang w:val="es-ES"/>
         </w:rPr>
       </w:pPr>
-      <w:r>
-        <w:rPr>
-          <w:rFonts w:ascii="Arial" w:hAnsi="Arial" w:cs="Arial"/>
-          <w:sz w:val="24"/>
-          <w:szCs w:val="24"/>
-          <w:lang w:val="es-ES"/>
-        </w:rPr>
-        <w:t>En el día 14/09 realizamos una entrevista a la directora de la escuela especial N°20 de la ciudad de Neuquén.</w:t>
+    </w:p>
+    <w:p>
+      <w:pPr>
+        <w:spacing w:line="360" w:lineRule="auto"/>
+        <w:jc w:val="both"/>
+        <w:rPr>
+          <w:rFonts w:ascii="Arial" w:hAnsi="Arial" w:cs="Arial"/>
+          <w:sz w:val="24"/>
+          <w:szCs w:val="24"/>
+          <w:lang w:val="es-ES"/>
+        </w:rPr>
+      </w:pPr>
+      <w:r>
+        <w:rPr>
+          <w:rFonts w:ascii="Arial" w:hAnsi="Arial" w:cs="Arial"/>
+          <w:sz w:val="24"/>
+          <w:szCs w:val="24"/>
+          <w:lang w:val="es-ES"/>
+        </w:rPr>
+        <w:t>En el día</w:t>
+      </w:r>
+      <w:r>
+        <w:rPr>
+          <w:rFonts w:ascii="Arial" w:hAnsi="Arial" w:cs="Arial"/>
+          <w:sz w:val="24"/>
+          <w:szCs w:val="24"/>
+          <w:lang w:val="es-ES"/>
+        </w:rPr>
+        <w:t xml:space="preserve"> miércoles</w:t>
+      </w:r>
+      <w:r>
+        <w:rPr>
+          <w:rFonts w:ascii="Arial" w:hAnsi="Arial" w:cs="Arial"/>
+          <w:sz w:val="24"/>
+          <w:szCs w:val="24"/>
+          <w:lang w:val="es-ES"/>
+        </w:rPr>
+        <w:t xml:space="preserve"> 14/09 realizamos una entrevista a la directora de la escuela especial N°20 de la ciudad de Neuquén.</w:t>
       </w:r>
       <w:r>
         <w:rPr>
@@ -423,6 +435,328 @@
           <w:lang w:val="es-ES"/>
         </w:rPr>
         <w:t xml:space="preserve"> Ella nos comentó sobre como son algunas de sus metodologías de trabajo con niños con discapacidad.</w:t>
+      </w:r>
+      <w:r>
+        <w:rPr>
+          <w:rFonts w:ascii="Arial" w:hAnsi="Arial" w:cs="Arial"/>
+          <w:sz w:val="24"/>
+          <w:szCs w:val="24"/>
+          <w:lang w:val="es-ES"/>
+        </w:rPr>
+        <w:t xml:space="preserve"> </w:t>
+      </w:r>
+      <w:r>
+        <w:rPr>
+          <w:rFonts w:ascii="Arial" w:hAnsi="Arial" w:cs="Arial"/>
+          <w:sz w:val="24"/>
+          <w:szCs w:val="24"/>
+          <w:lang w:val="es-ES"/>
+        </w:rPr>
+        <w:t xml:space="preserve"> </w:t>
+      </w:r>
+      <w:r>
+        <w:rPr>
+          <w:rFonts w:ascii="Arial" w:hAnsi="Arial" w:cs="Arial"/>
+          <w:sz w:val="24"/>
+          <w:szCs w:val="24"/>
+          <w:lang w:val="es-ES"/>
+        </w:rPr>
+        <w:t>Algunos de los puntos importantes son:</w:t>
+      </w:r>
+    </w:p>
+    <w:p>
+      <w:pPr>
+        <w:pStyle w:val="Prrafodelista"/>
+        <w:numPr>
+          <w:ilvl w:val="0"/>
+          <w:numId w:val="1"/>
+        </w:numPr>
+        <w:spacing w:line="360" w:lineRule="auto"/>
+        <w:jc w:val="both"/>
+        <w:rPr>
+          <w:rFonts w:ascii="Arial" w:hAnsi="Arial" w:cs="Arial"/>
+          <w:sz w:val="24"/>
+          <w:szCs w:val="24"/>
+          <w:lang w:val="es-ES"/>
+        </w:rPr>
+      </w:pPr>
+      <w:r>
+        <w:rPr>
+          <w:rFonts w:ascii="Arial" w:hAnsi="Arial" w:cs="Arial"/>
+          <w:sz w:val="24"/>
+          <w:szCs w:val="24"/>
+          <w:lang w:val="es-ES"/>
+        </w:rPr>
+        <w:t>Los niños dependen de la capacidad que posean para utilizar la tecnología. Se utilizan programas ABP, actividades concretas y alfabetización funcional.</w:t>
+      </w:r>
+    </w:p>
+    <w:p>
+      <w:pPr>
+        <w:pStyle w:val="Prrafodelista"/>
+        <w:numPr>
+          <w:ilvl w:val="0"/>
+          <w:numId w:val="1"/>
+        </w:numPr>
+        <w:spacing w:line="360" w:lineRule="auto"/>
+        <w:jc w:val="both"/>
+        <w:rPr>
+          <w:rFonts w:ascii="Arial" w:hAnsi="Arial" w:cs="Arial"/>
+          <w:sz w:val="24"/>
+          <w:szCs w:val="24"/>
+          <w:lang w:val="es-ES"/>
+        </w:rPr>
+      </w:pPr>
+      <w:r>
+        <w:rPr>
+          <w:rFonts w:ascii="Arial" w:hAnsi="Arial" w:cs="Arial"/>
+          <w:sz w:val="24"/>
+          <w:szCs w:val="24"/>
+          <w:lang w:val="es-ES"/>
+        </w:rPr>
+        <w:t xml:space="preserve">Los juegos que suelen jugar los estudiantes iniciales y primarios son de </w:t>
+      </w:r>
+      <w:proofErr w:type="spellStart"/>
+      <w:r>
+        <w:rPr>
+          <w:rFonts w:ascii="Arial" w:hAnsi="Arial" w:cs="Arial"/>
+          <w:sz w:val="24"/>
+          <w:szCs w:val="24"/>
+          <w:lang w:val="es-ES"/>
+        </w:rPr>
+        <w:t>multiciencia</w:t>
+      </w:r>
+      <w:proofErr w:type="spellEnd"/>
+      <w:r>
+        <w:rPr>
+          <w:rFonts w:ascii="Arial" w:hAnsi="Arial" w:cs="Arial"/>
+          <w:sz w:val="24"/>
+          <w:szCs w:val="24"/>
+          <w:lang w:val="es-ES"/>
+        </w:rPr>
+        <w:t>: Pasar por el cuerpo elementos como olores</w:t>
+      </w:r>
+      <w:r>
+        <w:rPr>
+          <w:rFonts w:ascii="Arial" w:hAnsi="Arial" w:cs="Arial"/>
+          <w:sz w:val="24"/>
+          <w:szCs w:val="24"/>
+          <w:lang w:val="es-ES"/>
+        </w:rPr>
+        <w:t>, sabores, silicona, masas, maic</w:t>
+      </w:r>
+      <w:r>
+        <w:rPr>
+          <w:rFonts w:ascii="Arial" w:hAnsi="Arial" w:cs="Arial"/>
+          <w:sz w:val="24"/>
+          <w:szCs w:val="24"/>
+          <w:lang w:val="es-ES"/>
+        </w:rPr>
+        <w:t>ena, etc.</w:t>
+      </w:r>
+    </w:p>
+    <w:p>
+      <w:pPr>
+        <w:pStyle w:val="Prrafodelista"/>
+        <w:numPr>
+          <w:ilvl w:val="0"/>
+          <w:numId w:val="1"/>
+        </w:numPr>
+        <w:spacing w:line="360" w:lineRule="auto"/>
+        <w:jc w:val="both"/>
+        <w:rPr>
+          <w:rFonts w:ascii="Arial" w:hAnsi="Arial" w:cs="Arial"/>
+          <w:sz w:val="24"/>
+          <w:szCs w:val="24"/>
+          <w:lang w:val="es-ES"/>
+        </w:rPr>
+      </w:pPr>
+      <w:r>
+        <w:rPr>
+          <w:rFonts w:ascii="Arial" w:hAnsi="Arial" w:cs="Arial"/>
+          <w:sz w:val="24"/>
+          <w:szCs w:val="24"/>
+          <w:lang w:val="es-ES"/>
+        </w:rPr>
+        <w:t>Sobre los sonidos, todo de</w:t>
+      </w:r>
+      <w:r>
+        <w:rPr>
+          <w:rFonts w:ascii="Arial" w:hAnsi="Arial" w:cs="Arial"/>
+          <w:sz w:val="24"/>
+          <w:szCs w:val="24"/>
+          <w:lang w:val="es-ES"/>
+        </w:rPr>
+        <w:t>pende de cada individuo, pero agrandes rasgos</w:t>
+      </w:r>
+      <w:r>
+        <w:rPr>
+          <w:rFonts w:ascii="Arial" w:hAnsi="Arial" w:cs="Arial"/>
+          <w:sz w:val="24"/>
+          <w:szCs w:val="24"/>
+          <w:lang w:val="es-ES"/>
+        </w:rPr>
+        <w:t xml:space="preserve"> son los sonidos agudos, multitudes, chirridos, ruidos fuertes.</w:t>
+      </w:r>
+    </w:p>
+    <w:p>
+      <w:pPr>
+        <w:pStyle w:val="Prrafodelista"/>
+        <w:numPr>
+          <w:ilvl w:val="0"/>
+          <w:numId w:val="1"/>
+        </w:numPr>
+        <w:spacing w:line="360" w:lineRule="auto"/>
+        <w:jc w:val="both"/>
+        <w:rPr>
+          <w:rFonts w:ascii="Arial" w:hAnsi="Arial" w:cs="Arial"/>
+          <w:sz w:val="24"/>
+          <w:szCs w:val="24"/>
+          <w:lang w:val="es-ES"/>
+        </w:rPr>
+      </w:pPr>
+      <w:r>
+        <w:rPr>
+          <w:rFonts w:ascii="Arial" w:hAnsi="Arial" w:cs="Arial"/>
+          <w:sz w:val="24"/>
+          <w:szCs w:val="24"/>
+          <w:lang w:val="es-ES"/>
+        </w:rPr>
+        <w:t>Recomendaciones:</w:t>
+      </w:r>
+    </w:p>
+    <w:p>
+      <w:pPr>
+        <w:pStyle w:val="Prrafodelista"/>
+        <w:numPr>
+          <w:ilvl w:val="0"/>
+          <w:numId w:val="3"/>
+        </w:numPr>
+        <w:spacing w:line="360" w:lineRule="auto"/>
+        <w:jc w:val="both"/>
+        <w:rPr>
+          <w:rFonts w:ascii="Arial" w:hAnsi="Arial" w:cs="Arial"/>
+          <w:sz w:val="24"/>
+          <w:szCs w:val="24"/>
+          <w:lang w:val="es-ES"/>
+        </w:rPr>
+      </w:pPr>
+      <w:r>
+        <w:rPr>
+          <w:rFonts w:ascii="Arial" w:hAnsi="Arial" w:cs="Arial"/>
+          <w:sz w:val="24"/>
+          <w:szCs w:val="24"/>
+          <w:lang w:val="es-ES"/>
+        </w:rPr>
+        <w:t xml:space="preserve">Cuadro de </w:t>
+      </w:r>
+      <w:proofErr w:type="spellStart"/>
+      <w:r>
+        <w:rPr>
+          <w:rFonts w:ascii="Arial" w:hAnsi="Arial" w:cs="Arial"/>
+          <w:sz w:val="24"/>
+          <w:szCs w:val="24"/>
+          <w:lang w:val="es-ES"/>
+        </w:rPr>
+        <w:t>berni</w:t>
+      </w:r>
+      <w:proofErr w:type="spellEnd"/>
+    </w:p>
+    <w:p>
+      <w:pPr>
+        <w:pStyle w:val="Prrafodelista"/>
+        <w:spacing w:line="360" w:lineRule="auto"/>
+        <w:ind w:left="1440"/>
+        <w:jc w:val="both"/>
+        <w:rPr>
+          <w:rFonts w:ascii="Arial" w:hAnsi="Arial" w:cs="Arial"/>
+          <w:sz w:val="24"/>
+          <w:szCs w:val="24"/>
+          <w:lang w:val="es-ES"/>
+        </w:rPr>
+      </w:pPr>
+      <w:r>
+        <w:rPr>
+          <w:rFonts w:ascii="Arial" w:hAnsi="Arial" w:cs="Arial"/>
+          <w:sz w:val="24"/>
+          <w:szCs w:val="24"/>
+          <w:lang w:val="es-ES"/>
+        </w:rPr>
+        <w:t>a.1.</w:t>
+      </w:r>
+      <w:r>
+        <w:rPr>
+          <w:rFonts w:ascii="Arial" w:hAnsi="Arial" w:cs="Arial"/>
+          <w:sz w:val="24"/>
+          <w:szCs w:val="24"/>
+          <w:lang w:val="es-ES"/>
+        </w:rPr>
+        <w:tab/>
+        <w:t>¿Cuál sería el olor del cuadro?</w:t>
+      </w:r>
+    </w:p>
+    <w:p>
+      <w:pPr>
+        <w:pStyle w:val="Prrafodelista"/>
+        <w:spacing w:line="360" w:lineRule="auto"/>
+        <w:ind w:left="1440"/>
+        <w:jc w:val="both"/>
+        <w:rPr>
+          <w:rFonts w:ascii="Arial" w:hAnsi="Arial" w:cs="Arial"/>
+          <w:sz w:val="24"/>
+          <w:szCs w:val="24"/>
+          <w:lang w:val="es-ES"/>
+        </w:rPr>
+      </w:pPr>
+      <w:r>
+        <w:rPr>
+          <w:rFonts w:ascii="Arial" w:hAnsi="Arial" w:cs="Arial"/>
+          <w:sz w:val="24"/>
+          <w:szCs w:val="24"/>
+          <w:lang w:val="es-ES"/>
+        </w:rPr>
+        <w:t>a.2.</w:t>
+      </w:r>
+      <w:r>
+        <w:rPr>
+          <w:rFonts w:ascii="Arial" w:hAnsi="Arial" w:cs="Arial"/>
+          <w:sz w:val="24"/>
+          <w:szCs w:val="24"/>
+          <w:lang w:val="es-ES"/>
+        </w:rPr>
+        <w:tab/>
+        <w:t>¿Qué textura tendría?</w:t>
+      </w:r>
+    </w:p>
+    <w:p>
+      <w:pPr>
+        <w:pStyle w:val="Prrafodelista"/>
+        <w:spacing w:line="360" w:lineRule="auto"/>
+        <w:ind w:left="1440"/>
+        <w:jc w:val="both"/>
+        <w:rPr>
+          <w:rFonts w:ascii="Arial" w:hAnsi="Arial" w:cs="Arial"/>
+          <w:sz w:val="24"/>
+          <w:szCs w:val="24"/>
+          <w:lang w:val="es-ES"/>
+        </w:rPr>
+      </w:pPr>
+      <w:r>
+        <w:rPr>
+          <w:rFonts w:ascii="Arial" w:hAnsi="Arial" w:cs="Arial"/>
+          <w:sz w:val="24"/>
+          <w:szCs w:val="24"/>
+          <w:lang w:val="es-ES"/>
+        </w:rPr>
+        <w:t xml:space="preserve">a.3. </w:t>
+      </w:r>
+      <w:r>
+        <w:rPr>
+          <w:rFonts w:ascii="Arial" w:hAnsi="Arial" w:cs="Arial"/>
+          <w:sz w:val="24"/>
+          <w:szCs w:val="24"/>
+          <w:lang w:val="es-ES"/>
+        </w:rPr>
+        <w:tab/>
       </w:r>
       <w:bookmarkStart w:id="0" w:name="_GoBack"/>
       <w:bookmarkEnd w:id="0"/>
@@ -433,8 +767,52 @@
           <w:szCs w:val="24"/>
           <w:lang w:val="es-ES"/>
         </w:rPr>
-        <w:t xml:space="preserve"> </w:t>
-      </w:r>
+        <w:t>¿A qué comida te puede recordar?</w:t>
+      </w:r>
+    </w:p>
+    <w:p>
+      <w:pPr>
+        <w:spacing w:line="360" w:lineRule="auto"/>
+        <w:jc w:val="both"/>
+        <w:rPr>
+          <w:rFonts w:ascii="Arial" w:hAnsi="Arial" w:cs="Arial"/>
+          <w:sz w:val="24"/>
+          <w:szCs w:val="24"/>
+          <w:lang w:val="es-ES"/>
+        </w:rPr>
+      </w:pPr>
+    </w:p>
+    <w:p>
+      <w:pPr>
+        <w:spacing w:line="360" w:lineRule="auto"/>
+        <w:jc w:val="both"/>
+        <w:rPr>
+          <w:rFonts w:ascii="Arial" w:hAnsi="Arial" w:cs="Arial"/>
+          <w:sz w:val="24"/>
+          <w:szCs w:val="24"/>
+          <w:lang w:val="es-ES"/>
+        </w:rPr>
+      </w:pPr>
+      <w:r>
+        <w:rPr>
+          <w:rFonts w:ascii="Arial" w:hAnsi="Arial" w:cs="Arial"/>
+          <w:sz w:val="24"/>
+          <w:szCs w:val="24"/>
+          <w:lang w:val="es-ES"/>
+        </w:rPr>
+        <w:t xml:space="preserve">El </w:t>
+      </w:r>
+      <w:proofErr w:type="spellStart"/>
+      <w:r>
+        <w:rPr>
+          <w:rFonts w:ascii="Arial" w:hAnsi="Arial" w:cs="Arial"/>
+          <w:sz w:val="24"/>
+          <w:szCs w:val="24"/>
+          <w:lang w:val="es-ES"/>
+        </w:rPr>
+        <w:t>dia</w:t>
+      </w:r>
+      <w:proofErr w:type="spellEnd"/>
       <w:r>
         <w:rPr>
           <w:rFonts w:ascii="Arial" w:hAnsi="Arial" w:cs="Arial"/>
@@ -569,8 +947,192 @@
       </w:rPr>
     </w:lvl>
   </w:abstractNum>
+  <w:abstractNum w:abstractNumId="1" w15:restartNumberingAfterBreak="0">
+    <w:nsid w:val="5D3C7FD4"/>
+    <w:multiLevelType w:val="hybridMultilevel"/>
+    <w:tmpl w:val="0D141882"/>
+    <w:lvl w:ilvl="0" w:tplc="C7C6A7FC">
+      <w:start w:val="1"/>
+      <w:numFmt w:val="lowerLetter"/>
+      <w:lvlText w:val="%1."/>
+      <w:lvlJc w:val="left"/>
+      <w:pPr>
+        <w:ind w:left="1440" w:hanging="360"/>
+      </w:pPr>
+      <w:rPr>
+        <w:rFonts w:hint="default"/>
+      </w:rPr>
+    </w:lvl>
+    <w:lvl w:ilvl="1" w:tplc="2C0A0019" w:tentative="1">
+      <w:start w:val="1"/>
+      <w:numFmt w:val="lowerLetter"/>
+      <w:lvlText w:val="%2."/>
+      <w:lvlJc w:val="left"/>
+      <w:pPr>
+        <w:ind w:left="2160" w:hanging="360"/>
+      </w:pPr>
+    </w:lvl>
+    <w:lvl w:ilvl="2" w:tplc="2C0A001B" w:tentative="1">
+      <w:start w:val="1"/>
+      <w:numFmt w:val="lowerRoman"/>
+      <w:lvlText w:val="%3."/>
+      <w:lvlJc w:val="right"/>
+      <w:pPr>
+        <w:ind w:left="2880" w:hanging="180"/>
+      </w:pPr>
+    </w:lvl>
+    <w:lvl w:ilvl="3" w:tplc="2C0A000F" w:tentative="1">
+      <w:start w:val="1"/>
+      <w:numFmt w:val="decimal"/>
+      <w:lvlText w:val="%4."/>
+      <w:lvlJc w:val="left"/>
+      <w:pPr>
+        <w:ind w:left="3600" w:hanging="360"/>
+      </w:pPr>
+    </w:lvl>
+    <w:lvl w:ilvl="4" w:tplc="2C0A0019" w:tentative="1">
+      <w:start w:val="1"/>
+      <w:numFmt w:val="lowerLetter"/>
+      <w:lvlText w:val="%5."/>
+      <w:lvlJc w:val="left"/>
+      <w:pPr>
+        <w:ind w:left="4320" w:hanging="360"/>
+      </w:pPr>
+    </w:lvl>
+    <w:lvl w:ilvl="5" w:tplc="2C0A001B" w:tentative="1">
+      <w:start w:val="1"/>
+      <w:numFmt w:val="lowerRoman"/>
+      <w:lvlText w:val="%6."/>
+      <w:lvlJc w:val="right"/>
+      <w:pPr>
+        <w:ind w:left="5040" w:hanging="180"/>
+      </w:pPr>
+    </w:lvl>
+    <w:lvl w:ilvl="6" w:tplc="2C0A000F" w:tentative="1">
+      <w:start w:val="1"/>
+      <w:numFmt w:val="decimal"/>
+      <w:lvlText w:val="%7."/>
+      <w:lvlJc w:val="left"/>
+      <w:pPr>
+        <w:ind w:left="5760" w:hanging="360"/>
+      </w:pPr>
+    </w:lvl>
+    <w:lvl w:ilvl="7" w:tplc="2C0A0019" w:tentative="1">
+      <w:start w:val="1"/>
+      <w:numFmt w:val="lowerLetter"/>
+      <w:lvlText w:val="%8."/>
+      <w:lvlJc w:val="left"/>
+      <w:pPr>
+        <w:ind w:left="6480" w:hanging="360"/>
+      </w:pPr>
+    </w:lvl>
+    <w:lvl w:ilvl="8" w:tplc="2C0A001B" w:tentative="1">
+      <w:start w:val="1"/>
+      <w:numFmt w:val="lowerRoman"/>
+      <w:lvlText w:val="%9."/>
+      <w:lvlJc w:val="right"/>
+      <w:pPr>
+        <w:ind w:left="7200" w:hanging="180"/>
+      </w:pPr>
+    </w:lvl>
+  </w:abstractNum>
+  <w:abstractNum w:abstractNumId="2" w15:restartNumberingAfterBreak="0">
+    <w:nsid w:val="758D653E"/>
+    <w:multiLevelType w:val="hybridMultilevel"/>
+    <w:tmpl w:val="E17E4B4A"/>
+    <w:lvl w:ilvl="0" w:tplc="FBC6A574">
+      <w:start w:val="1"/>
+      <w:numFmt w:val="lowerLetter"/>
+      <w:lvlText w:val="%1."/>
+      <w:lvlJc w:val="left"/>
+      <w:pPr>
+        <w:ind w:left="1080" w:hanging="360"/>
+      </w:pPr>
+      <w:rPr>
+        <w:rFonts w:hint="default"/>
+      </w:rPr>
+    </w:lvl>
+    <w:lvl w:ilvl="1" w:tplc="2C0A0019" w:tentative="1">
+      <w:start w:val="1"/>
+      <w:numFmt w:val="lowerLetter"/>
+      <w:lvlText w:val="%2."/>
+      <w:lvlJc w:val="left"/>
+      <w:pPr>
+        <w:ind w:left="1800" w:hanging="360"/>
+      </w:pPr>
+    </w:lvl>
+    <w:lvl w:ilvl="2" w:tplc="2C0A001B" w:tentative="1">
+      <w:start w:val="1"/>
+      <w:numFmt w:val="lowerRoman"/>
+      <w:lvlText w:val="%3."/>
+      <w:lvlJc w:val="right"/>
+      <w:pPr>
+        <w:ind w:left="2520" w:hanging="180"/>
+      </w:pPr>
+    </w:lvl>
+    <w:lvl w:ilvl="3" w:tplc="2C0A000F" w:tentative="1">
+      <w:start w:val="1"/>
+      <w:numFmt w:val="decimal"/>
+      <w:lvlText w:val="%4."/>
+      <w:lvlJc w:val="left"/>
+      <w:pPr>
+        <w:ind w:left="3240" w:hanging="360"/>
+      </w:pPr>
+    </w:lvl>
+    <w:lvl w:ilvl="4" w:tplc="2C0A0019" w:tentative="1">
+      <w:start w:val="1"/>
+      <w:numFmt w:val="lowerLetter"/>
+      <w:lvlText w:val="%5."/>
+      <w:lvlJc w:val="left"/>
+      <w:pPr>
+        <w:ind w:left="3960" w:hanging="360"/>
+      </w:pPr>
+    </w:lvl>
+    <w:lvl w:ilvl="5" w:tplc="2C0A001B" w:tentative="1">
+      <w:start w:val="1"/>
+      <w:numFmt w:val="lowerRoman"/>
+      <w:lvlText w:val="%6."/>
+      <w:lvlJc w:val="right"/>
+      <w:pPr>
+        <w:ind w:left="4680" w:hanging="180"/>
+      </w:pPr>
+    </w:lvl>
+    <w:lvl w:ilvl="6" w:tplc="2C0A000F" w:tentative="1">
+      <w:start w:val="1"/>
+      <w:numFmt w:val="decimal"/>
+      <w:lvlText w:val="%7."/>
+      <w:lvlJc w:val="left"/>
+      <w:pPr>
+        <w:ind w:left="5400" w:hanging="360"/>
+      </w:pPr>
+    </w:lvl>
+    <w:lvl w:ilvl="7" w:tplc="2C0A0019" w:tentative="1">
+      <w:start w:val="1"/>
+      <w:numFmt w:val="lowerLetter"/>
+      <w:lvlText w:val="%8."/>
+      <w:lvlJc w:val="left"/>
+      <w:pPr>
+        <w:ind w:left="6120" w:hanging="360"/>
+      </w:pPr>
+    </w:lvl>
+    <w:lvl w:ilvl="8" w:tplc="2C0A001B" w:tentative="1">
+      <w:start w:val="1"/>
+      <w:numFmt w:val="lowerRoman"/>
+      <w:lvlText w:val="%9."/>
+      <w:lvlJc w:val="right"/>
+      <w:pPr>
+        <w:ind w:left="6840" w:hanging="180"/>
+      </w:pPr>
+    </w:lvl>
+  </w:abstractNum>
   <w:num w:numId="1">
     <w:abstractNumId w:val="0"/>
+  </w:num>
+  <w:num w:numId="2">
+    <w:abstractNumId w:val="2"/>
+  </w:num>
+  <w:num w:numId="3">
+    <w:abstractNumId w:val="1"/>
   </w:num>
 </w:numbering>
 </file>
@@ -972,6 +1534,7 @@
   <w:style w:type="character" w:default="1" w:styleId="Fuentedeprrafopredeter">
     <w:name w:val="Default Paragraph Font"/>
     <w:uiPriority w:val="1"/>
+    <w:semiHidden/>
     <w:unhideWhenUsed/>
   </w:style>
   <w:style w:type="table" w:default="1" w:styleId="Tablanormal">

</xml_diff>

<commit_message>
documentacion *informe interaccion usuario maquina
</commit_message>
<xml_diff>
--- a/documentacion/Bitacora olimpiadas2022jj.docx
+++ b/documentacion/Bitacora olimpiadas2022jj.docx
@@ -20,7 +20,25 @@
           <w:szCs w:val="24"/>
           <w:lang w:val="es-ES"/>
         </w:rPr>
-        <w:t xml:space="preserve">El día 13/09, </w:t>
+        <w:t xml:space="preserve">El día </w:t>
+      </w:r>
+      <w:r>
+        <w:rPr>
+          <w:rFonts w:ascii="Arial" w:hAnsi="Arial" w:cs="Arial"/>
+          <w:sz w:val="24"/>
+          <w:szCs w:val="24"/>
+          <w:lang w:val="es-ES"/>
+        </w:rPr>
+        <w:t xml:space="preserve">lunes </w:t>
+      </w:r>
+      <w:r>
+        <w:rPr>
+          <w:rFonts w:ascii="Arial" w:hAnsi="Arial" w:cs="Arial"/>
+          <w:sz w:val="24"/>
+          <w:szCs w:val="24"/>
+          <w:lang w:val="es-ES"/>
+        </w:rPr>
+        <w:t xml:space="preserve">13/09, </w:t>
       </w:r>
       <w:r>
         <w:rPr>
@@ -47,27 +65,7 @@
           <w:szCs w:val="24"/>
           <w:lang w:val="es-ES"/>
         </w:rPr>
-        <w:t xml:space="preserve">lmendra y Jerónimo </w:t>
-      </w:r>
-      <w:proofErr w:type="spellStart"/>
-      <w:r>
-        <w:rPr>
-          <w:rFonts w:ascii="Arial" w:hAnsi="Arial" w:cs="Arial"/>
-          <w:sz w:val="24"/>
-          <w:szCs w:val="24"/>
-          <w:lang w:val="es-ES"/>
-        </w:rPr>
-        <w:t>Huincamán</w:t>
-      </w:r>
-      <w:proofErr w:type="spellEnd"/>
-      <w:r>
-        <w:rPr>
-          <w:rFonts w:ascii="Arial" w:hAnsi="Arial" w:cs="Arial"/>
-          <w:sz w:val="24"/>
-          <w:szCs w:val="24"/>
-          <w:lang w:val="es-ES"/>
-        </w:rPr>
-        <w:t xml:space="preserve"> for</w:t>
+        <w:t>lmendra y Jerónimo Huincamán for</w:t>
       </w:r>
       <w:r>
         <w:rPr>
@@ -226,27 +224,7 @@
           <w:szCs w:val="24"/>
           <w:lang w:val="es-ES"/>
         </w:rPr>
-        <w:t xml:space="preserve">de </w:t>
-      </w:r>
-      <w:proofErr w:type="spellStart"/>
-      <w:r>
-        <w:rPr>
-          <w:rFonts w:ascii="Arial" w:hAnsi="Arial" w:cs="Arial"/>
-          <w:sz w:val="24"/>
-          <w:szCs w:val="24"/>
-          <w:lang w:val="es-ES"/>
-        </w:rPr>
-        <w:t>React</w:t>
-      </w:r>
-      <w:proofErr w:type="spellEnd"/>
-      <w:r>
-        <w:rPr>
-          <w:rFonts w:ascii="Arial" w:hAnsi="Arial" w:cs="Arial"/>
-          <w:sz w:val="24"/>
-          <w:szCs w:val="24"/>
-          <w:lang w:val="es-ES"/>
-        </w:rPr>
-        <w:t xml:space="preserve"> JS</w:t>
+        <w:t>de React JS</w:t>
       </w:r>
       <w:r>
         <w:rPr>
@@ -318,27 +296,7 @@
           <w:szCs w:val="24"/>
           <w:lang w:val="es-ES"/>
         </w:rPr>
-        <w:t xml:space="preserve">y de </w:t>
-      </w:r>
-      <w:proofErr w:type="spellStart"/>
-      <w:r>
-        <w:rPr>
-          <w:rFonts w:ascii="Arial" w:hAnsi="Arial" w:cs="Arial"/>
-          <w:sz w:val="24"/>
-          <w:szCs w:val="24"/>
-          <w:lang w:val="es-ES"/>
-        </w:rPr>
-        <w:t>MySQL</w:t>
-      </w:r>
-      <w:proofErr w:type="spellEnd"/>
-      <w:r>
-        <w:rPr>
-          <w:rFonts w:ascii="Arial" w:hAnsi="Arial" w:cs="Arial"/>
-          <w:sz w:val="24"/>
-          <w:szCs w:val="24"/>
-          <w:lang w:val="es-ES"/>
-        </w:rPr>
-        <w:t xml:space="preserve"> </w:t>
+        <w:t xml:space="preserve">y de MySQL </w:t>
       </w:r>
       <w:r>
         <w:rPr>
@@ -513,27 +471,7 @@
           <w:szCs w:val="24"/>
           <w:lang w:val="es-ES"/>
         </w:rPr>
-        <w:t xml:space="preserve">Los juegos que suelen jugar los estudiantes iniciales y primarios son de </w:t>
-      </w:r>
-      <w:proofErr w:type="spellStart"/>
-      <w:r>
-        <w:rPr>
-          <w:rFonts w:ascii="Arial" w:hAnsi="Arial" w:cs="Arial"/>
-          <w:sz w:val="24"/>
-          <w:szCs w:val="24"/>
-          <w:lang w:val="es-ES"/>
-        </w:rPr>
-        <w:t>multiciencia</w:t>
-      </w:r>
-      <w:proofErr w:type="spellEnd"/>
-      <w:r>
-        <w:rPr>
-          <w:rFonts w:ascii="Arial" w:hAnsi="Arial" w:cs="Arial"/>
-          <w:sz w:val="24"/>
-          <w:szCs w:val="24"/>
-          <w:lang w:val="es-ES"/>
-        </w:rPr>
-        <w:t>: Pasar por el cuerpo elementos como olores</w:t>
+        <w:t>Los juegos que suelen jugar los estudiantes iniciales y primarios son de multiciencia: Pasar por el cuerpo elementos como olores</w:t>
       </w:r>
       <w:r>
         <w:rPr>
@@ -647,19 +585,8 @@
           <w:szCs w:val="24"/>
           <w:lang w:val="es-ES"/>
         </w:rPr>
-        <w:t xml:space="preserve">Cuadro de </w:t>
-      </w:r>
-      <w:proofErr w:type="spellStart"/>
-      <w:r>
-        <w:rPr>
-          <w:rFonts w:ascii="Arial" w:hAnsi="Arial" w:cs="Arial"/>
-          <w:sz w:val="24"/>
-          <w:szCs w:val="24"/>
-          <w:lang w:val="es-ES"/>
-        </w:rPr>
-        <w:t>berni</w:t>
-      </w:r>
-      <w:proofErr w:type="spellEnd"/>
+        <w:t>Cuadro de berni</w:t>
+      </w:r>
     </w:p>
     <w:p>
       <w:pPr>
@@ -757,71 +684,208 @@
           <w:lang w:val="es-ES"/>
         </w:rPr>
         <w:tab/>
+        <w:t>¿A qué comida te puede recordar?</w:t>
+      </w:r>
+    </w:p>
+    <w:p>
+      <w:pPr>
+        <w:spacing w:line="360" w:lineRule="auto"/>
+        <w:jc w:val="both"/>
+        <w:rPr>
+          <w:rFonts w:ascii="Arial" w:hAnsi="Arial" w:cs="Arial"/>
+          <w:sz w:val="24"/>
+          <w:szCs w:val="24"/>
+          <w:lang w:val="es-ES"/>
+        </w:rPr>
+      </w:pPr>
+    </w:p>
+    <w:p>
+      <w:pPr>
+        <w:spacing w:line="360" w:lineRule="auto"/>
+        <w:jc w:val="both"/>
+        <w:rPr>
+          <w:rFonts w:ascii="Arial" w:hAnsi="Arial" w:cs="Arial"/>
+          <w:sz w:val="24"/>
+          <w:szCs w:val="24"/>
+          <w:lang w:val="es-ES"/>
+        </w:rPr>
+      </w:pPr>
+      <w:r>
+        <w:rPr>
+          <w:rFonts w:ascii="Arial" w:hAnsi="Arial" w:cs="Arial"/>
+          <w:sz w:val="24"/>
+          <w:szCs w:val="24"/>
+          <w:lang w:val="es-ES"/>
+        </w:rPr>
+        <w:t>El dí</w:t>
+      </w:r>
+      <w:r>
+        <w:rPr>
+          <w:rFonts w:ascii="Arial" w:hAnsi="Arial" w:cs="Arial"/>
+          <w:sz w:val="24"/>
+          <w:szCs w:val="24"/>
+          <w:lang w:val="es-ES"/>
+        </w:rPr>
+        <w:t xml:space="preserve">a </w:t>
+      </w:r>
+      <w:r>
+        <w:rPr>
+          <w:rFonts w:ascii="Arial" w:hAnsi="Arial" w:cs="Arial"/>
+          <w:sz w:val="24"/>
+          <w:szCs w:val="24"/>
+          <w:lang w:val="es-ES"/>
+        </w:rPr>
+        <w:t>jueves 15/09 nos reunimos dos veces en el día. En la primera reunión tratamos los siguientes temas:</w:t>
+      </w:r>
+    </w:p>
+    <w:p>
+      <w:pPr>
+        <w:pStyle w:val="Prrafodelista"/>
+        <w:numPr>
+          <w:ilvl w:val="0"/>
+          <w:numId w:val="1"/>
+        </w:numPr>
+        <w:spacing w:line="360" w:lineRule="auto"/>
+        <w:jc w:val="both"/>
+        <w:rPr>
+          <w:rFonts w:ascii="Arial" w:hAnsi="Arial" w:cs="Arial"/>
+          <w:sz w:val="24"/>
+          <w:szCs w:val="24"/>
+          <w:lang w:val="es-ES"/>
+        </w:rPr>
+      </w:pPr>
+      <w:r>
+        <w:rPr>
+          <w:rFonts w:ascii="Arial" w:hAnsi="Arial" w:cs="Arial"/>
+          <w:sz w:val="24"/>
+          <w:szCs w:val="24"/>
+          <w:lang w:val="es-ES"/>
+        </w:rPr>
+        <w:t xml:space="preserve">Funcionalidades que va a tener la </w:t>
+      </w:r>
+      <w:r>
+        <w:rPr>
+          <w:rFonts w:ascii="Arial" w:hAnsi="Arial" w:cs="Arial"/>
+          <w:sz w:val="24"/>
+          <w:szCs w:val="24"/>
+          <w:lang w:val="es-ES"/>
+        </w:rPr>
+        <w:t>página</w:t>
+      </w:r>
+      <w:r>
+        <w:rPr>
+          <w:rFonts w:ascii="Arial" w:hAnsi="Arial" w:cs="Arial"/>
+          <w:sz w:val="24"/>
+          <w:szCs w:val="24"/>
+          <w:lang w:val="es-ES"/>
+        </w:rPr>
+        <w:t xml:space="preserve"> web</w:t>
+      </w:r>
+      <w:r>
+        <w:rPr>
+          <w:rFonts w:ascii="Arial" w:hAnsi="Arial" w:cs="Arial"/>
+          <w:sz w:val="24"/>
+          <w:szCs w:val="24"/>
+          <w:lang w:val="es-ES"/>
+        </w:rPr>
+        <w:t>.</w:t>
+      </w:r>
+    </w:p>
+    <w:p>
+      <w:pPr>
+        <w:pStyle w:val="Prrafodelista"/>
+        <w:numPr>
+          <w:ilvl w:val="0"/>
+          <w:numId w:val="1"/>
+        </w:numPr>
+        <w:spacing w:line="360" w:lineRule="auto"/>
+        <w:jc w:val="both"/>
+        <w:rPr>
+          <w:rFonts w:ascii="Arial" w:hAnsi="Arial" w:cs="Arial"/>
+          <w:sz w:val="24"/>
+          <w:szCs w:val="24"/>
+          <w:lang w:val="es-ES"/>
+        </w:rPr>
+      </w:pPr>
+      <w:r>
+        <w:rPr>
+          <w:rFonts w:ascii="Arial" w:hAnsi="Arial" w:cs="Arial"/>
+          <w:sz w:val="24"/>
+          <w:szCs w:val="24"/>
+          <w:lang w:val="es-ES"/>
+        </w:rPr>
+        <w:t>Modificaciones varias en los diseños de mockup</w:t>
+      </w:r>
+    </w:p>
+    <w:p>
+      <w:pPr>
+        <w:pStyle w:val="Prrafodelista"/>
+        <w:numPr>
+          <w:ilvl w:val="0"/>
+          <w:numId w:val="1"/>
+        </w:numPr>
+        <w:spacing w:line="360" w:lineRule="auto"/>
+        <w:jc w:val="both"/>
+        <w:rPr>
+          <w:rFonts w:ascii="Arial" w:hAnsi="Arial" w:cs="Arial"/>
+          <w:sz w:val="24"/>
+          <w:szCs w:val="24"/>
+          <w:lang w:val="en-US"/>
+        </w:rPr>
+      </w:pPr>
+      <w:r>
+        <w:rPr>
+          <w:rFonts w:ascii="Arial" w:hAnsi="Arial" w:cs="Arial"/>
+          <w:sz w:val="24"/>
+          <w:szCs w:val="24"/>
+          <w:lang w:val="es-ES"/>
+        </w:rPr>
+        <w:lastRenderedPageBreak/>
+        <w:t xml:space="preserve">Elección definitiva de la estructura del trabajo. </w:t>
+      </w:r>
+      <w:r>
+        <w:rPr>
+          <w:rFonts w:ascii="Arial" w:hAnsi="Arial" w:cs="Arial"/>
+          <w:sz w:val="24"/>
+          <w:szCs w:val="24"/>
+          <w:lang w:val="en-US"/>
+        </w:rPr>
+        <w:t>React js, node js, express y mongoDB.</w:t>
+      </w:r>
+    </w:p>
+    <w:p>
+      <w:pPr>
+        <w:pStyle w:val="Prrafodelista"/>
+        <w:numPr>
+          <w:ilvl w:val="0"/>
+          <w:numId w:val="1"/>
+        </w:numPr>
+        <w:spacing w:line="360" w:lineRule="auto"/>
+        <w:jc w:val="both"/>
+        <w:rPr>
+          <w:rFonts w:ascii="Arial" w:hAnsi="Arial" w:cs="Arial"/>
+          <w:sz w:val="24"/>
+          <w:szCs w:val="24"/>
+        </w:rPr>
+      </w:pPr>
+      <w:r>
+        <w:rPr>
+          <w:rFonts w:ascii="Arial" w:hAnsi="Arial" w:cs="Arial"/>
+          <w:sz w:val="24"/>
+          <w:szCs w:val="24"/>
+        </w:rPr>
+        <w:t>Creación del entorno de trabajo</w:t>
+      </w:r>
+      <w:r>
+        <w:rPr>
+          <w:rFonts w:ascii="Arial" w:hAnsi="Arial" w:cs="Arial"/>
+          <w:sz w:val="24"/>
+          <w:szCs w:val="24"/>
+        </w:rPr>
+        <w:t>.</w:t>
       </w:r>
       <w:bookmarkStart w:id="0" w:name="_GoBack"/>
       <w:bookmarkEnd w:id="0"/>
-      <w:r>
-        <w:rPr>
-          <w:rFonts w:ascii="Arial" w:hAnsi="Arial" w:cs="Arial"/>
-          <w:sz w:val="24"/>
-          <w:szCs w:val="24"/>
-          <w:lang w:val="es-ES"/>
-        </w:rPr>
-        <w:t>¿A qué comida te puede recordar?</w:t>
-      </w:r>
-    </w:p>
-    <w:p>
-      <w:pPr>
-        <w:spacing w:line="360" w:lineRule="auto"/>
-        <w:jc w:val="both"/>
-        <w:rPr>
-          <w:rFonts w:ascii="Arial" w:hAnsi="Arial" w:cs="Arial"/>
-          <w:sz w:val="24"/>
-          <w:szCs w:val="24"/>
-          <w:lang w:val="es-ES"/>
-        </w:rPr>
-      </w:pPr>
-    </w:p>
-    <w:p>
-      <w:pPr>
-        <w:spacing w:line="360" w:lineRule="auto"/>
-        <w:jc w:val="both"/>
-        <w:rPr>
-          <w:rFonts w:ascii="Arial" w:hAnsi="Arial" w:cs="Arial"/>
-          <w:sz w:val="24"/>
-          <w:szCs w:val="24"/>
-          <w:lang w:val="es-ES"/>
-        </w:rPr>
-      </w:pPr>
-      <w:r>
-        <w:rPr>
-          <w:rFonts w:ascii="Arial" w:hAnsi="Arial" w:cs="Arial"/>
-          <w:sz w:val="24"/>
-          <w:szCs w:val="24"/>
-          <w:lang w:val="es-ES"/>
-        </w:rPr>
-        <w:t xml:space="preserve">El </w:t>
-      </w:r>
-      <w:proofErr w:type="spellStart"/>
-      <w:r>
-        <w:rPr>
-          <w:rFonts w:ascii="Arial" w:hAnsi="Arial" w:cs="Arial"/>
-          <w:sz w:val="24"/>
-          <w:szCs w:val="24"/>
-          <w:lang w:val="es-ES"/>
-        </w:rPr>
-        <w:t>dia</w:t>
-      </w:r>
-      <w:proofErr w:type="spellEnd"/>
-      <w:r>
-        <w:rPr>
-          <w:rFonts w:ascii="Arial" w:hAnsi="Arial" w:cs="Arial"/>
-          <w:sz w:val="24"/>
-          <w:szCs w:val="24"/>
-          <w:lang w:val="es-ES"/>
-        </w:rPr>
-        <w:t xml:space="preserve"> </w:t>
-      </w:r>
     </w:p>
     <w:sectPr>
       <w:pgSz w:w="11906" w:h="16838"/>

</xml_diff>